<commit_message>
Updated resume Section Font size
</commit_message>
<xml_diff>
--- a/images/Resume.docx
+++ b/images/Resume.docx
@@ -120,6 +120,8 @@
       <w:pPr>
         <w:rPr>
           <w:b/>
+          <w:sz w:val="28"/>
+          <w:szCs w:val="28"/>
           <w:u w:val="single"/>
         </w:rPr>
       </w:pPr>
@@ -129,6 +131,8 @@
           <w:b/>
           <w:bCs/>
           <w:color w:val="31849B" w:themeColor="accent5" w:themeShade="BF"/>
+          <w:sz w:val="28"/>
+          <w:szCs w:val="28"/>
           <w:u w:val="single"/>
         </w:rPr>
         <w:t>EDUCATION</w:t>
@@ -139,14 +143,68 @@
           <w:b/>
           <w:bCs/>
           <w:color w:val="31849B" w:themeColor="accent5" w:themeShade="BF"/>
+          <w:sz w:val="28"/>
+          <w:szCs w:val="28"/>
           <w:u w:val="single"/>
         </w:rPr>
-        <w:t xml:space="preserve">                                                                                                                        .</w:t>
-      </w:r>
+        <w:t xml:space="preserve">                       </w:t>
+      </w:r>
+      <w:r>
+        <w:rPr>
+          <w:rFonts w:ascii="Avenir Heavy" w:eastAsia="Arial Unicode MS" w:hAnsi="Avenir Heavy" w:cs="Arial Unicode MS"/>
+          <w:b/>
+          <w:bCs/>
+          <w:color w:val="31849B" w:themeColor="accent5" w:themeShade="BF"/>
+          <w:sz w:val="28"/>
+          <w:szCs w:val="28"/>
+          <w:u w:val="single"/>
+        </w:rPr>
+        <w:t xml:space="preserve">                                                    </w:t>
+      </w:r>
+      <w:r>
+        <w:rPr>
+          <w:rFonts w:ascii="Avenir Heavy" w:eastAsia="Arial Unicode MS" w:hAnsi="Avenir Heavy" w:cs="Arial Unicode MS"/>
+          <w:b/>
+          <w:bCs/>
+          <w:color w:val="31849B" w:themeColor="accent5" w:themeShade="BF"/>
+          <w:sz w:val="28"/>
+          <w:szCs w:val="28"/>
+          <w:u w:val="single"/>
+        </w:rPr>
+        <w:t xml:space="preserve">                       </w:t>
+      </w:r>
+      <w:proofErr w:type="gramStart"/>
+      <w:r>
+        <w:rPr>
+          <w:rFonts w:ascii="Avenir Heavy" w:eastAsia="Arial Unicode MS" w:hAnsi="Avenir Heavy" w:cs="Arial Unicode MS"/>
+          <w:b/>
+          <w:bCs/>
+          <w:color w:val="31849B" w:themeColor="accent5" w:themeShade="BF"/>
+          <w:sz w:val="28"/>
+          <w:szCs w:val="28"/>
+          <w:u w:val="single"/>
+        </w:rPr>
+        <w:t xml:space="preserve">  </w:t>
+      </w:r>
+      <w:r>
+        <w:rPr>
+          <w:rFonts w:ascii="Avenir Heavy" w:eastAsia="Arial Unicode MS" w:hAnsi="Avenir Heavy" w:cs="Arial Unicode MS"/>
+          <w:b/>
+          <w:bCs/>
+          <w:color w:val="31849B" w:themeColor="accent5" w:themeShade="BF"/>
+          <w:sz w:val="28"/>
+          <w:szCs w:val="28"/>
+          <w:u w:val="single"/>
+        </w:rPr>
+        <w:t>.</w:t>
+      </w:r>
+      <w:proofErr w:type="gramEnd"/>
       <w:r>
         <w:rPr>
           <w:b/>
           <w:color w:val="31849B" w:themeColor="accent5" w:themeShade="BF"/>
+          <w:sz w:val="28"/>
+          <w:szCs w:val="28"/>
           <w:u w:val="single"/>
         </w:rPr>
         <w:t xml:space="preserve"> </w:t>
@@ -154,6 +212,8 @@
       <w:r>
         <w:rPr>
           <w:b/>
+          <w:sz w:val="28"/>
+          <w:szCs w:val="28"/>
           <w:u w:val="single"/>
         </w:rPr>
         <w:t xml:space="preserve">                                                                                                </w:t>
@@ -380,6 +440,8 @@
           <w:b/>
           <w:bCs/>
           <w:color w:val="31849B" w:themeColor="accent5" w:themeShade="BF"/>
+          <w:sz w:val="28"/>
+          <w:szCs w:val="28"/>
           <w:u w:val="single"/>
         </w:rPr>
       </w:pPr>
@@ -389,6 +451,8 @@
           <w:b/>
           <w:bCs/>
           <w:color w:val="31849B" w:themeColor="accent5" w:themeShade="BF"/>
+          <w:sz w:val="28"/>
+          <w:szCs w:val="28"/>
           <w:u w:val="single"/>
         </w:rPr>
         <w:t>PROJECTS</w:t>
@@ -399,28 +463,58 @@
           <w:b/>
           <w:bCs/>
           <w:color w:val="31849B" w:themeColor="accent5" w:themeShade="BF"/>
+          <w:sz w:val="28"/>
+          <w:szCs w:val="28"/>
           <w:u w:val="single"/>
         </w:rPr>
-        <w:t xml:space="preserve">                                                                                                                         </w:t>
-      </w:r>
-      <w:proofErr w:type="gramStart"/>
+        <w:t xml:space="preserve">                 </w:t>
+      </w:r>
       <w:r>
         <w:rPr>
           <w:rFonts w:ascii="Avenir Heavy" w:eastAsia="Arial Unicode MS" w:hAnsi="Avenir Heavy" w:cs="Arial Unicode MS"/>
           <w:b/>
           <w:bCs/>
           <w:color w:val="31849B" w:themeColor="accent5" w:themeShade="BF"/>
+          <w:sz w:val="28"/>
+          <w:szCs w:val="28"/>
           <w:u w:val="single"/>
         </w:rPr>
-        <w:t xml:space="preserve">  .</w:t>
-      </w:r>
-      <w:proofErr w:type="gramEnd"/>
+        <w:t xml:space="preserve">        </w:t>
+      </w:r>
       <w:r>
         <w:rPr>
           <w:rFonts w:ascii="Avenir Heavy" w:eastAsia="Arial Unicode MS" w:hAnsi="Avenir Heavy" w:cs="Arial Unicode MS"/>
           <w:b/>
           <w:bCs/>
           <w:color w:val="31849B" w:themeColor="accent5" w:themeShade="BF"/>
+          <w:sz w:val="28"/>
+          <w:szCs w:val="28"/>
+          <w:u w:val="single"/>
+        </w:rPr>
+        <w:t xml:space="preserve">                                                                            </w:t>
+      </w:r>
+      <w:proofErr w:type="gramStart"/>
+      <w:r>
+        <w:rPr>
+          <w:rFonts w:ascii="Avenir Heavy" w:eastAsia="Arial Unicode MS" w:hAnsi="Avenir Heavy" w:cs="Arial Unicode MS"/>
+          <w:b/>
+          <w:bCs/>
+          <w:color w:val="31849B" w:themeColor="accent5" w:themeShade="BF"/>
+          <w:sz w:val="28"/>
+          <w:szCs w:val="28"/>
+          <w:u w:val="single"/>
+        </w:rPr>
+        <w:t xml:space="preserve">  .</w:t>
+      </w:r>
+      <w:proofErr w:type="gramEnd"/>
+      <w:r>
+        <w:rPr>
+          <w:rFonts w:ascii="Avenir Heavy" w:eastAsia="Arial Unicode MS" w:hAnsi="Avenir Heavy" w:cs="Arial Unicode MS"/>
+          <w:b/>
+          <w:bCs/>
+          <w:color w:val="31849B" w:themeColor="accent5" w:themeShade="BF"/>
+          <w:sz w:val="28"/>
+          <w:szCs w:val="28"/>
           <w:u w:val="single"/>
         </w:rPr>
         <w:t xml:space="preserve"> </w:t>
@@ -861,6 +955,8 @@
           <w:b/>
           <w:bCs/>
           <w:color w:val="31849B" w:themeColor="accent5" w:themeShade="BF"/>
+          <w:sz w:val="28"/>
+          <w:szCs w:val="28"/>
           <w:u w:val="single"/>
         </w:rPr>
       </w:pPr>
@@ -870,6 +966,8 @@
           <w:b/>
           <w:bCs/>
           <w:color w:val="31849B" w:themeColor="accent5" w:themeShade="BF"/>
+          <w:sz w:val="28"/>
+          <w:szCs w:val="28"/>
           <w:u w:val="single"/>
         </w:rPr>
         <w:t>EXPERIEN</w:t>
@@ -880,28 +978,70 @@
           <w:b/>
           <w:bCs/>
           <w:color w:val="31849B" w:themeColor="accent5" w:themeShade="BF"/>
+          <w:sz w:val="28"/>
+          <w:szCs w:val="28"/>
           <w:u w:val="single"/>
         </w:rPr>
-        <w:t xml:space="preserve">CE                                                                                                                     </w:t>
-      </w:r>
-      <w:proofErr w:type="gramStart"/>
+        <w:t xml:space="preserve">CE                                        </w:t>
+      </w:r>
       <w:r>
         <w:rPr>
           <w:rFonts w:ascii="Avenir Heavy" w:eastAsia="Arial Unicode MS" w:hAnsi="Avenir Heavy" w:cs="Arial Unicode MS"/>
           <w:b/>
           <w:bCs/>
           <w:color w:val="31849B" w:themeColor="accent5" w:themeShade="BF"/>
+          <w:sz w:val="28"/>
+          <w:szCs w:val="28"/>
           <w:u w:val="single"/>
         </w:rPr>
-        <w:t xml:space="preserve">  .</w:t>
-      </w:r>
-      <w:proofErr w:type="gramEnd"/>
+        <w:t xml:space="preserve">                                        </w:t>
+      </w:r>
       <w:r>
         <w:rPr>
           <w:rFonts w:ascii="Avenir Heavy" w:eastAsia="Arial Unicode MS" w:hAnsi="Avenir Heavy" w:cs="Arial Unicode MS"/>
           <w:b/>
           <w:bCs/>
           <w:color w:val="31849B" w:themeColor="accent5" w:themeShade="BF"/>
+          <w:sz w:val="28"/>
+          <w:szCs w:val="28"/>
+          <w:u w:val="single"/>
+        </w:rPr>
+        <w:t xml:space="preserve"> </w:t>
+      </w:r>
+      <w:r>
+        <w:rPr>
+          <w:rFonts w:ascii="Avenir Heavy" w:eastAsia="Arial Unicode MS" w:hAnsi="Avenir Heavy" w:cs="Arial Unicode MS"/>
+          <w:b/>
+          <w:bCs/>
+          <w:color w:val="31849B" w:themeColor="accent5" w:themeShade="BF"/>
+          <w:sz w:val="28"/>
+          <w:szCs w:val="28"/>
+          <w:u w:val="single"/>
+        </w:rPr>
+        <w:t xml:space="preserve">                </w:t>
+      </w:r>
+      <w:proofErr w:type="gramStart"/>
+      <w:r>
+        <w:rPr>
+          <w:rFonts w:ascii="Avenir Heavy" w:eastAsia="Arial Unicode MS" w:hAnsi="Avenir Heavy" w:cs="Arial Unicode MS"/>
+          <w:b/>
+          <w:bCs/>
+          <w:color w:val="31849B" w:themeColor="accent5" w:themeShade="BF"/>
+          <w:sz w:val="28"/>
+          <w:szCs w:val="28"/>
+          <w:u w:val="single"/>
+        </w:rPr>
+        <w:t xml:space="preserve">  .</w:t>
+      </w:r>
+      <w:proofErr w:type="gramEnd"/>
+      <w:r>
+        <w:rPr>
+          <w:rFonts w:ascii="Avenir Heavy" w:eastAsia="Arial Unicode MS" w:hAnsi="Avenir Heavy" w:cs="Arial Unicode MS"/>
+          <w:b/>
+          <w:bCs/>
+          <w:color w:val="31849B" w:themeColor="accent5" w:themeShade="BF"/>
+          <w:sz w:val="28"/>
+          <w:szCs w:val="28"/>
           <w:u w:val="single"/>
         </w:rPr>
         <w:t xml:space="preserve"> </w:t>
@@ -1217,8 +1357,6 @@
         </w:rPr>
         <w:t xml:space="preserve">with custom animations, </w:t>
       </w:r>
-      <w:bookmarkStart w:id="0" w:name="_GoBack"/>
-      <w:bookmarkEnd w:id="0"/>
       <w:r>
         <w:rPr>
           <w:rFonts w:ascii="Avenir Book" w:hAnsi="Avenir Book"/>
@@ -2165,6 +2303,8 @@
           <w:b/>
           <w:bCs/>
           <w:color w:val="31849B" w:themeColor="accent5" w:themeShade="BF"/>
+          <w:sz w:val="28"/>
+          <w:szCs w:val="28"/>
           <w:u w:val="single"/>
         </w:rPr>
       </w:pPr>
@@ -2174,6 +2314,8 @@
           <w:b/>
           <w:bCs/>
           <w:color w:val="31849B" w:themeColor="accent5" w:themeShade="BF"/>
+          <w:sz w:val="28"/>
+          <w:szCs w:val="28"/>
           <w:u w:val="single"/>
         </w:rPr>
         <w:t>TECHNICAL SKILLS AND ACTIVITIES</w:t>
@@ -2184,51 +2326,61 @@
           <w:b/>
           <w:bCs/>
           <w:color w:val="31849B" w:themeColor="accent5" w:themeShade="BF"/>
+          <w:sz w:val="28"/>
+          <w:szCs w:val="28"/>
           <w:u w:val="single"/>
         </w:rPr>
-        <w:t xml:space="preserve">                                                                               </w:t>
-      </w:r>
-      <w:proofErr w:type="gramStart"/>
+        <w:t xml:space="preserve"> </w:t>
+      </w:r>
       <w:r>
         <w:rPr>
           <w:rFonts w:ascii="Avenir Heavy" w:eastAsia="Arial Unicode MS" w:hAnsi="Avenir Heavy" w:cs="Arial Unicode MS"/>
           <w:b/>
           <w:bCs/>
           <w:color w:val="31849B" w:themeColor="accent5" w:themeShade="BF"/>
+          <w:sz w:val="28"/>
+          <w:szCs w:val="28"/>
           <w:u w:val="single"/>
         </w:rPr>
-        <w:t xml:space="preserve">  .</w:t>
-      </w:r>
-      <w:proofErr w:type="gramEnd"/>
+        <w:t xml:space="preserve">        </w:t>
+      </w:r>
       <w:r>
         <w:rPr>
           <w:rFonts w:ascii="Avenir Heavy" w:eastAsia="Arial Unicode MS" w:hAnsi="Avenir Heavy" w:cs="Arial Unicode MS"/>
           <w:b/>
           <w:bCs/>
           <w:color w:val="31849B" w:themeColor="accent5" w:themeShade="BF"/>
+          <w:sz w:val="28"/>
+          <w:szCs w:val="28"/>
           <w:u w:val="single"/>
         </w:rPr>
-        <w:t xml:space="preserve">                  </w:t>
-      </w:r>
+        <w:t xml:space="preserve">                                                  </w:t>
+      </w:r>
+      <w:proofErr w:type="gramStart"/>
       <w:r>
         <w:rPr>
           <w:rFonts w:ascii="Avenir Heavy" w:eastAsia="Arial Unicode MS" w:hAnsi="Avenir Heavy" w:cs="Arial Unicode MS"/>
           <w:b/>
           <w:bCs/>
           <w:color w:val="31849B" w:themeColor="accent5" w:themeShade="BF"/>
+          <w:sz w:val="28"/>
+          <w:szCs w:val="28"/>
           <w:u w:val="single"/>
         </w:rPr>
-        <w:t xml:space="preserve">                                                                          </w:t>
-      </w:r>
+        <w:t xml:space="preserve">  .</w:t>
+      </w:r>
+      <w:proofErr w:type="gramEnd"/>
       <w:r>
         <w:rPr>
           <w:rFonts w:ascii="Avenir Heavy" w:eastAsia="Arial Unicode MS" w:hAnsi="Avenir Heavy" w:cs="Arial Unicode MS"/>
           <w:b/>
           <w:bCs/>
           <w:color w:val="31849B" w:themeColor="accent5" w:themeShade="BF"/>
+          <w:sz w:val="28"/>
+          <w:szCs w:val="28"/>
           <w:u w:val="single"/>
         </w:rPr>
-        <w:t xml:space="preserve">          </w:t>
+        <w:t xml:space="preserve">                                                                                                      </w:t>
       </w:r>
     </w:p>
     <w:p>
@@ -2719,6 +2871,8 @@
         </w:rPr>
         <w:t>; Compilers; Artificial Intelligence; Computer Graphics.</w:t>
       </w:r>
+      <w:bookmarkStart w:id="0" w:name="_GoBack"/>
+      <w:bookmarkEnd w:id="0"/>
     </w:p>
     <w:sectPr>
       <w:pgSz w:w="12240" w:h="15840"/>

</xml_diff>